<commit_message>
release notes reformated and converted to pdf
</commit_message>
<xml_diff>
--- a/release-docs/2021-rc4-readme.docx
+++ b/release-docs/2021-rc4-readme.docx
@@ -649,7 +649,7 @@
           <w:szCs w:val="22"/>
           <w:lang w:val="en-US"/>
         </w:rPr>
-        <w:t>A</w:t>
+        <w:t>New</w:t>
       </w:r>
       <w:r>
         <w:rPr>
@@ -658,7 +658,7 @@
           <w:szCs w:val="22"/>
           <w:lang w:val="en-US"/>
         </w:rPr>
-        <w:t>dd LG 1-11 on "challenges of distributed systems (R3)" </w:t>
+        <w:t xml:space="preserve"> LG 1-11 on "challenges of distributed systems (R3)" </w:t>
       </w:r>
     </w:p>
     <w:p>
@@ -739,10 +739,10 @@
           <w:szCs w:val="22"/>
         </w:rPr>
       </w:pPr>
-      <w:bookmarkStart w:id="0" w:name="OLE_LINK3"/>
-      <w:bookmarkStart w:id="1" w:name="OLE_LINK4"/>
-      <w:bookmarkStart w:id="2" w:name="OLE_LINK1"/>
-      <w:bookmarkStart w:id="3" w:name="OLE_LINK2"/>
+      <w:bookmarkStart w:id="0" w:name="OLE_LINK1"/>
+      <w:bookmarkStart w:id="1" w:name="OLE_LINK2"/>
+      <w:bookmarkStart w:id="2" w:name="OLE_LINK3"/>
+      <w:bookmarkStart w:id="3" w:name="OLE_LINK4"/>
       <w:r>
         <w:rPr>
           <w:rFonts w:ascii="Roboto" w:hAnsi="Roboto"/>
@@ -759,34 +759,7 @@
           <w:sz w:val="22"/>
           <w:szCs w:val="22"/>
         </w:rPr>
-        <w:t>for RC</w:t>
-      </w:r>
-      <w:r>
-        <w:rPr>
-          <w:rFonts w:ascii="Roboto" w:hAnsi="Roboto"/>
-          <w:color w:val="auto"/>
-          <w:sz w:val="22"/>
-          <w:szCs w:val="22"/>
-        </w:rPr>
-        <w:t>3 and RC4</w:t>
-      </w:r>
-      <w:r>
-        <w:rPr>
-          <w:rFonts w:ascii="Roboto" w:hAnsi="Roboto"/>
-          <w:color w:val="auto"/>
-          <w:sz w:val="22"/>
-          <w:szCs w:val="22"/>
-        </w:rPr>
-        <w:t xml:space="preserve"> </w:t>
-      </w:r>
-      <w:r>
-        <w:rPr>
-          <w:rFonts w:ascii="Roboto" w:hAnsi="Roboto"/>
-          <w:color w:val="auto"/>
-          <w:sz w:val="22"/>
-          <w:szCs w:val="22"/>
-        </w:rPr>
-        <w:t>Nov 6</w:t>
+        <w:t>for RC3 and RC4 Nov 6</w:t>
       </w:r>
       <w:r>
         <w:rPr>
@@ -842,39 +815,7 @@
           <w:sz w:val="22"/>
           <w:szCs w:val="22"/>
         </w:rPr>
-        <w:t xml:space="preserve"> RC</w:t>
-      </w:r>
-      <w:r>
-        <w:rPr>
-          <w:rFonts w:ascii="Roboto" w:hAnsi="Roboto"/>
-          <w:sz w:val="22"/>
-          <w:szCs w:val="22"/>
-        </w:rPr>
-        <w:t>3 and RC4</w:t>
-      </w:r>
-      <w:r>
-        <w:rPr>
-          <w:rFonts w:ascii="Roboto" w:hAnsi="Roboto"/>
-          <w:sz w:val="22"/>
-          <w:szCs w:val="22"/>
-        </w:rPr>
-        <w:t xml:space="preserve"> fixes a few typos </w:t>
-      </w:r>
-      <w:r>
-        <w:rPr>
-          <w:rFonts w:ascii="Roboto" w:hAnsi="Roboto"/>
-          <w:sz w:val="22"/>
-          <w:szCs w:val="22"/>
-        </w:rPr>
-        <w:t>and weaknesses/omissions in formulations of LGs</w:t>
-      </w:r>
-      <w:r>
-        <w:rPr>
-          <w:rFonts w:ascii="Roboto" w:hAnsi="Roboto"/>
-          <w:sz w:val="22"/>
-          <w:szCs w:val="22"/>
-        </w:rPr>
-        <w:t>.</w:t>
+        <w:t xml:space="preserve"> RC3 and RC4 fixes a few typos and weaknesses/omissions in formulations of LGs.</w:t>
       </w:r>
     </w:p>
     <w:p>
@@ -896,6 +837,18 @@
         </w:rPr>
         <w:t>RC4 will be the last release candidate prior to finalization</w:t>
       </w:r>
+    </w:p>
+    <w:p>
+      <w:pPr>
+        <w:pStyle w:val="StandardWeb"/>
+        <w:spacing w:before="120" w:beforeAutospacing="0" w:after="120" w:afterAutospacing="0" w:line="240" w:lineRule="auto"/>
+        <w:ind w:left="-284"/>
+        <w:rPr>
+          <w:rFonts w:ascii="Roboto" w:hAnsi="Roboto"/>
+          <w:sz w:val="22"/>
+          <w:szCs w:val="22"/>
+        </w:rPr>
+      </w:pPr>
     </w:p>
     <w:p>
       <w:pPr>
@@ -1008,15 +961,7 @@
           <w:sz w:val="22"/>
           <w:szCs w:val="22"/>
         </w:rPr>
-        <w:t xml:space="preserve">LG 2-6 </w:t>
-      </w:r>
-      <w:r>
-        <w:rPr>
-          <w:rFonts w:ascii="Roboto" w:hAnsi="Roboto"/>
-          <w:sz w:val="22"/>
-          <w:szCs w:val="22"/>
-        </w:rPr>
-        <w:t>rephrased “conceptual integrity”, #202</w:t>
+        <w:t>LG 2-6 rephrased “conceptual integrity”, #202</w:t>
       </w:r>
     </w:p>
     <w:p>
@@ -1046,31 +991,28 @@
           <w:sz w:val="22"/>
           <w:szCs w:val="22"/>
         </w:rPr>
-        <w:t xml:space="preserve">LG 2-7 </w:t>
-      </w:r>
-      <w:r>
-        <w:rPr>
-          <w:rFonts w:ascii="Roboto" w:hAnsi="Roboto"/>
-          <w:sz w:val="22"/>
-          <w:szCs w:val="22"/>
-        </w:rPr>
-        <w:t>added “messaging/events” to list of coupling types,</w:t>
-      </w:r>
-      <w:r>
-        <w:rPr>
-          <w:rFonts w:ascii="Roboto" w:hAnsi="Roboto"/>
-          <w:sz w:val="22"/>
-          <w:szCs w:val="22"/>
-        </w:rPr>
-        <w:t xml:space="preserve"> #</w:t>
-      </w:r>
-      <w:r>
-        <w:rPr>
-          <w:rFonts w:ascii="Roboto" w:hAnsi="Roboto"/>
-          <w:sz w:val="22"/>
-          <w:szCs w:val="22"/>
-        </w:rPr>
-        <w:t>201</w:t>
+        <w:t>LG 2-7 added “messaging/events” to list of coupling types, #201</w:t>
+      </w:r>
+    </w:p>
+    <w:p>
+      <w:pPr>
+        <w:spacing w:line="240" w:lineRule="auto"/>
+        <w:jc w:val="left"/>
+        <w:rPr>
+          <w:rFonts w:ascii="Roboto" w:eastAsiaTheme="majorEastAsia" w:hAnsi="Roboto" w:cstheme="majorBidi"/>
+          <w:b/>
+          <w:bCs/>
+          <w:sz w:val="22"/>
+          <w:szCs w:val="22"/>
+        </w:rPr>
+      </w:pPr>
+      <w:r>
+        <w:rPr>
+          <w:rFonts w:ascii="Roboto" w:hAnsi="Roboto"/>
+          <w:sz w:val="22"/>
+          <w:szCs w:val="22"/>
+        </w:rPr>
+        <w:br w:type="page"/>
       </w:r>
     </w:p>
     <w:p>
@@ -1374,8 +1316,8 @@
         <w:t>LG 3-8 promoted “documenting architecture-decisions” to R1, added ADR (#187)</w:t>
       </w:r>
     </w:p>
-    <w:bookmarkEnd w:id="2"/>
-    <w:bookmarkEnd w:id="3"/>
+    <w:bookmarkEnd w:id="0"/>
+    <w:bookmarkEnd w:id="1"/>
     <w:p>
       <w:pPr>
         <w:pStyle w:val="StandardWeb"/>
@@ -1711,8 +1653,8 @@
         <w:t>Prerequisites have been clarified, "object-oriented language" has been replaced by "higher-level language" </w:t>
       </w:r>
     </w:p>
-    <w:bookmarkEnd w:id="0"/>
-    <w:bookmarkEnd w:id="1"/>
+    <w:bookmarkEnd w:id="2"/>
+    <w:bookmarkEnd w:id="3"/>
     <w:p>
       <w:pPr>
         <w:numPr>
@@ -1758,7 +1700,23 @@
           <w:sz w:val="22"/>
           <w:szCs w:val="22"/>
         </w:rPr>
-        <w:t>LG 1-11 has been added (R3), naming some characteristics and challenges of distributed systems</w:t>
+        <w:t xml:space="preserve">LG 1-11 has been added (R3), </w:t>
+      </w:r>
+      <w:r>
+        <w:rPr>
+          <w:rFonts w:ascii="Roboto" w:hAnsi="Roboto"/>
+          <w:sz w:val="22"/>
+          <w:szCs w:val="22"/>
+        </w:rPr>
+        <w:t>with</w:t>
+      </w:r>
+      <w:r>
+        <w:rPr>
+          <w:rFonts w:ascii="Roboto" w:hAnsi="Roboto"/>
+          <w:sz w:val="22"/>
+          <w:szCs w:val="22"/>
+        </w:rPr>
+        <w:t xml:space="preserve"> some characteristics and challenges of distributed systems</w:t>
       </w:r>
     </w:p>
     <w:p>
@@ -1854,7 +1812,39 @@
           <w:sz w:val="22"/>
           <w:szCs w:val="22"/>
         </w:rPr>
-        <w:t>LG 2-6 completely restructured ist of design principles. As we consider this topic to be one of the most important in architecture education, we collected all the fundamental principles in a modular structure. Trainers most likely will have to adapt training material to this new and enhanced LG.</w:t>
+        <w:t xml:space="preserve">LG 2-6 completely restructured ist of design principles. </w:t>
+      </w:r>
+      <w:r>
+        <w:rPr>
+          <w:rFonts w:ascii="Roboto" w:hAnsi="Roboto"/>
+          <w:sz w:val="22"/>
+          <w:szCs w:val="22"/>
+        </w:rPr>
+        <w:t>W</w:t>
+      </w:r>
+      <w:r>
+        <w:rPr>
+          <w:rFonts w:ascii="Roboto" w:hAnsi="Roboto"/>
+          <w:sz w:val="22"/>
+          <w:szCs w:val="22"/>
+        </w:rPr>
+        <w:t xml:space="preserve">e consider this topic to be one of the most important in architecture education </w:t>
+      </w:r>
+      <w:r>
+        <w:rPr>
+          <w:rFonts w:ascii="Roboto" w:hAnsi="Roboto"/>
+          <w:sz w:val="22"/>
+          <w:szCs w:val="22"/>
+        </w:rPr>
+        <w:t xml:space="preserve">and we </w:t>
+      </w:r>
+      <w:r>
+        <w:rPr>
+          <w:rFonts w:ascii="Roboto" w:hAnsi="Roboto"/>
+          <w:sz w:val="22"/>
+          <w:szCs w:val="22"/>
+        </w:rPr>
+        <w:t>collected the fundamental principles in a modular structure. Trainers most likely will have to adapt training material.</w:t>
       </w:r>
     </w:p>
     <w:p>
@@ -4843,7 +4833,7 @@
                                   </pic:cNvPicPr>
                                 </pic:nvPicPr>
                                 <pic:blipFill>
-                                  <a:blip r:embed="rId1" cstate="print">
+                                  <a:blip r:embed="rId2" cstate="print">
                                     <a:extLst>
                                       <a:ext uri="{28A0092B-C50C-407E-A947-70E740481C1C}">
                                         <a14:useLocalDpi xmlns:a14="http://schemas.microsoft.com/office/drawing/2010/main" val="0"/>

</xml_diff>